<commit_message>
Adição da apresentação do PN e pequenas correções no documento do mesmo
</commit_message>
<xml_diff>
--- a/docs/plano-negocio/pn-economundi-primeira-entrega.docx
+++ b/docs/plano-negocio/pn-economundi-primeira-entrega.docx
@@ -224,11 +224,12 @@
     <w:sdt>
       <w:sdtPr>
         <w:rPr>
-          <w:rFonts w:ascii="Times New Roman" w:hAnsi="Times New Roman" w:cs="Times New Roman"/>
+          <w:rFonts w:ascii="Times New Roman" w:eastAsiaTheme="minorHAnsi" w:hAnsi="Times New Roman" w:cs="Times New Roman"/>
           <w:b/>
           <w:color w:val="000000" w:themeColor="text1"/>
           <w:sz w:val="24"/>
           <w:szCs w:val="24"/>
+          <w:lang w:eastAsia="en-US"/>
         </w:rPr>
         <w:id w:val="-702095005"/>
         <w:docPartObj>
@@ -238,11 +239,10 @@
       </w:sdtPr>
       <w:sdtEndPr>
         <w:rPr>
-          <w:rFonts w:eastAsiaTheme="minorHAnsi" w:cstheme="minorBidi"/>
+          <w:rFonts w:cstheme="minorBidi"/>
           <w:bCs/>
           <w:color w:val="auto"/>
           <w:szCs w:val="22"/>
-          <w:lang w:eastAsia="en-US"/>
         </w:rPr>
       </w:sdtEndPr>
       <w:sdtContent>
@@ -2061,7 +2061,6 @@
             </w:r>
           </w:hyperlink>
         </w:p>
-        <w:bookmarkStart w:id="0" w:name="_GoBack"/>
         <w:p>
           <w:pPr>
             <w:pStyle w:val="Sumrio2"/>
@@ -2076,153 +2075,87 @@
               <w:szCs w:val="24"/>
             </w:rPr>
           </w:pPr>
-          <w:r>
-            <w:rPr>
-              <w:rStyle w:val="Hyperlink"/>
-              <w:rFonts w:cs="Times New Roman"/>
-              <w:noProof/>
-              <w:color w:val="000000" w:themeColor="text1"/>
-              <w:szCs w:val="24"/>
-            </w:rPr>
-            <w:fldChar w:fldCharType="begin"/>
-          </w:r>
-          <w:r>
-            <w:rPr>
-              <w:rStyle w:val="Hyperlink"/>
-              <w:rFonts w:cs="Times New Roman"/>
-              <w:noProof/>
-              <w:color w:val="000000" w:themeColor="text1"/>
-              <w:szCs w:val="24"/>
-            </w:rPr>
-            <w:instrText xml:space="preserve"> </w:instrText>
-          </w:r>
-          <w:r>
-            <w:rPr>
-              <w:rFonts w:cs="Times New Roman"/>
-              <w:noProof/>
-              <w:color w:val="000000" w:themeColor="text1"/>
-              <w:szCs w:val="24"/>
-            </w:rPr>
-            <w:instrText>HYPERLINK \l "_Toc10131113"</w:instrText>
-          </w:r>
-          <w:r>
-            <w:rPr>
-              <w:rStyle w:val="Hyperlink"/>
-              <w:rFonts w:cs="Times New Roman"/>
-              <w:noProof/>
-              <w:color w:val="000000" w:themeColor="text1"/>
-              <w:szCs w:val="24"/>
-            </w:rPr>
-            <w:instrText xml:space="preserve"> </w:instrText>
-          </w:r>
-          <w:r>
-            <w:rPr>
-              <w:rStyle w:val="Hyperlink"/>
-              <w:rFonts w:cs="Times New Roman"/>
-              <w:noProof/>
-              <w:color w:val="000000" w:themeColor="text1"/>
-              <w:szCs w:val="24"/>
-            </w:rPr>
-          </w:r>
-          <w:r>
-            <w:rPr>
-              <w:rStyle w:val="Hyperlink"/>
-              <w:rFonts w:cs="Times New Roman"/>
-              <w:noProof/>
-              <w:color w:val="000000" w:themeColor="text1"/>
-              <w:szCs w:val="24"/>
-            </w:rPr>
-            <w:fldChar w:fldCharType="separate"/>
-          </w:r>
-          <w:r>
-            <w:rPr>
-              <w:rStyle w:val="Hyperlink"/>
-              <w:rFonts w:cs="Times New Roman"/>
-              <w:noProof/>
-              <w:color w:val="000000" w:themeColor="text1"/>
-              <w:szCs w:val="24"/>
-            </w:rPr>
-            <w:t>5.1 O SETOR</w:t>
-          </w:r>
-          <w:r>
-            <w:rPr>
-              <w:rFonts w:cs="Times New Roman"/>
-              <w:noProof/>
-              <w:webHidden/>
-              <w:color w:val="000000" w:themeColor="text1"/>
-              <w:szCs w:val="24"/>
-            </w:rPr>
-            <w:tab/>
-          </w:r>
-          <w:r>
-            <w:rPr>
-              <w:rFonts w:cs="Times New Roman"/>
-              <w:noProof/>
-              <w:webHidden/>
-              <w:color w:val="000000" w:themeColor="text1"/>
-              <w:szCs w:val="24"/>
-            </w:rPr>
-            <w:fldChar w:fldCharType="begin"/>
-          </w:r>
-          <w:r>
-            <w:rPr>
-              <w:rFonts w:cs="Times New Roman"/>
-              <w:noProof/>
-              <w:webHidden/>
-              <w:color w:val="000000" w:themeColor="text1"/>
-              <w:szCs w:val="24"/>
-            </w:rPr>
-            <w:instrText xml:space="preserve"> PAGEREF _Toc10131113 \h </w:instrText>
-          </w:r>
-          <w:r>
-            <w:rPr>
-              <w:rFonts w:cs="Times New Roman"/>
-              <w:noProof/>
-              <w:webHidden/>
-              <w:color w:val="000000" w:themeColor="text1"/>
-              <w:szCs w:val="24"/>
-            </w:rPr>
-          </w:r>
-          <w:r>
-            <w:rPr>
-              <w:rFonts w:cs="Times New Roman"/>
-              <w:noProof/>
-              <w:webHidden/>
-              <w:color w:val="000000" w:themeColor="text1"/>
-              <w:szCs w:val="24"/>
-            </w:rPr>
-            <w:fldChar w:fldCharType="separate"/>
-          </w:r>
-          <w:r>
-            <w:rPr>
-              <w:rFonts w:cs="Times New Roman"/>
-              <w:noProof/>
-              <w:webHidden/>
-              <w:color w:val="000000" w:themeColor="text1"/>
-              <w:szCs w:val="24"/>
-            </w:rPr>
-            <w:t>11</w:t>
-          </w:r>
-          <w:r>
-            <w:rPr>
-              <w:rFonts w:cs="Times New Roman"/>
-              <w:noProof/>
-              <w:webHidden/>
-              <w:color w:val="000000" w:themeColor="text1"/>
-              <w:szCs w:val="24"/>
-            </w:rPr>
-            <w:fldChar w:fldCharType="end"/>
-          </w:r>
-          <w:r>
-            <w:rPr>
-              <w:rStyle w:val="Hyperlink"/>
-              <w:rFonts w:cs="Times New Roman"/>
-              <w:noProof/>
-              <w:color w:val="000000" w:themeColor="text1"/>
-              <w:szCs w:val="24"/>
-            </w:rPr>
-            <w:fldChar w:fldCharType="end"/>
-          </w:r>
+          <w:hyperlink w:anchor="_Toc10131113" w:history="1">
+            <w:r>
+              <w:rPr>
+                <w:rStyle w:val="Hyperlink"/>
+                <w:rFonts w:cs="Times New Roman"/>
+                <w:noProof/>
+                <w:color w:val="000000" w:themeColor="text1"/>
+                <w:szCs w:val="24"/>
+              </w:rPr>
+              <w:t>5.1 O SETOR</w:t>
+            </w:r>
+            <w:r>
+              <w:rPr>
+                <w:rFonts w:cs="Times New Roman"/>
+                <w:noProof/>
+                <w:webHidden/>
+                <w:color w:val="000000" w:themeColor="text1"/>
+                <w:szCs w:val="24"/>
+              </w:rPr>
+              <w:tab/>
+            </w:r>
+            <w:r>
+              <w:rPr>
+                <w:rFonts w:cs="Times New Roman"/>
+                <w:noProof/>
+                <w:webHidden/>
+                <w:color w:val="000000" w:themeColor="text1"/>
+                <w:szCs w:val="24"/>
+              </w:rPr>
+              <w:fldChar w:fldCharType="begin"/>
+            </w:r>
+            <w:r>
+              <w:rPr>
+                <w:rFonts w:cs="Times New Roman"/>
+                <w:noProof/>
+                <w:webHidden/>
+                <w:color w:val="000000" w:themeColor="text1"/>
+                <w:szCs w:val="24"/>
+              </w:rPr>
+              <w:instrText xml:space="preserve"> PAGEREF _Toc10131113 \h </w:instrText>
+            </w:r>
+            <w:r>
+              <w:rPr>
+                <w:rFonts w:cs="Times New Roman"/>
+                <w:noProof/>
+                <w:webHidden/>
+                <w:color w:val="000000" w:themeColor="text1"/>
+                <w:szCs w:val="24"/>
+              </w:rPr>
+            </w:r>
+            <w:r>
+              <w:rPr>
+                <w:rFonts w:cs="Times New Roman"/>
+                <w:noProof/>
+                <w:webHidden/>
+                <w:color w:val="000000" w:themeColor="text1"/>
+                <w:szCs w:val="24"/>
+              </w:rPr>
+              <w:fldChar w:fldCharType="separate"/>
+            </w:r>
+            <w:r>
+              <w:rPr>
+                <w:rFonts w:cs="Times New Roman"/>
+                <w:noProof/>
+                <w:webHidden/>
+                <w:color w:val="000000" w:themeColor="text1"/>
+                <w:szCs w:val="24"/>
+              </w:rPr>
+              <w:t>11</w:t>
+            </w:r>
+            <w:r>
+              <w:rPr>
+                <w:rFonts w:cs="Times New Roman"/>
+                <w:noProof/>
+                <w:webHidden/>
+                <w:color w:val="000000" w:themeColor="text1"/>
+                <w:szCs w:val="24"/>
+              </w:rPr>
+              <w:fldChar w:fldCharType="end"/>
+            </w:r>
+          </w:hyperlink>
         </w:p>
         <w:p>
           <w:pPr>
@@ -2320,7 +2253,6 @@
             </w:r>
           </w:hyperlink>
         </w:p>
-        <w:bookmarkEnd w:id="0"/>
         <w:p>
           <w:pPr>
             <w:spacing w:before="0" w:after="0"/>
@@ -2358,12 +2290,12 @@
       <w:pPr>
         <w:pStyle w:val="Ttulo1"/>
       </w:pPr>
-      <w:bookmarkStart w:id="1" w:name="_Toc10131095"/>
+      <w:bookmarkStart w:id="0" w:name="_Toc10131095"/>
       <w:r>
         <w:lastRenderedPageBreak/>
         <w:t>2 CONCEITO DO NEGÓCIO</w:t>
       </w:r>
-      <w:bookmarkEnd w:id="1"/>
+      <w:bookmarkEnd w:id="0"/>
     </w:p>
     <w:p>
       <w:r>
@@ -2372,15 +2304,7 @@
     </w:p>
     <w:p>
       <w:r>
-        <w:t xml:space="preserve">Segundo estudo do Serasa </w:t>
-      </w:r>
-      <w:proofErr w:type="spellStart"/>
-      <w:r>
-        <w:t>Experian</w:t>
-      </w:r>
-      <w:proofErr w:type="spellEnd"/>
-      <w:r>
-        <w:t xml:space="preserve"> em 2018, mais da metade dos brasileiros (62%) sentiram que suas despesas eram maiores que seus rendimentos ao menos uma vez nos últimos doze meses. Isso mostra que falta capacitação as pessoas quando o assunto é finanças. Uma outra pesquisa feita pelo Serasa em 2017 diz que o brasileiro possui uma nota 6,2 no quesito Educação Financeira, por mais que seja uma nota considerável, não reflete no atual cenário, onde mais se deve do que se tem. O economista Luiz Rabi vê alguns caminhos para corrigir esse problema, um deles é a educação financeira desde o ensino fundamental. Segundo ele é similar ao uso do cinto de segurança nas décadas passadas, após grandes incentivos com campanhas e até penalidades, as pessoas começaram a usar o cinto.</w:t>
+        <w:t>Segundo estudo do Serasa Experian em 2018, mais da metade dos brasileiros (62%) sentiram que suas despesas eram maiores que seus rendimentos ao menos uma vez nos últimos doze meses. Isso mostra que falta capacitação as pessoas quando o assunto é finanças. Uma outra pesquisa feita pelo Serasa em 2017 diz que o brasileiro possui uma nota 6,2 no quesito Educação Financeira, por mais que seja uma nota considerável, não reflete no atual cenário, onde mais se deve do que se tem. O economista Luiz Rabi vê alguns caminhos para corrigir esse problema, um deles é a educação financeira desde o ensino fundamental. Segundo ele é similar ao uso do cinto de segurança nas décadas passadas, após grandes incentivos com campanhas e até penalidades, as pessoas começaram a usar o cinto.</w:t>
       </w:r>
     </w:p>
     <w:p>
@@ -2409,16 +2333,57 @@
       <w:pPr>
         <w:pStyle w:val="Ttulo1"/>
       </w:pPr>
-      <w:bookmarkStart w:id="2" w:name="_Toc10131096"/>
+      <w:bookmarkStart w:id="1" w:name="_Toc10131096"/>
       <w:r>
         <w:lastRenderedPageBreak/>
         <w:t>3 PLANO DE OPERAÇÕES</w:t>
       </w:r>
+      <w:bookmarkEnd w:id="1"/>
+    </w:p>
+    <w:p>
+      <w:r>
+        <w:t>Nesta seção é detalhado o plano de operações do Portal EconoMundi, descrevendo a empresa, a equipe, sua natureza legal e estrutural, localização, o foco, entre outros.</w:t>
+      </w:r>
+    </w:p>
+    <w:p/>
+    <w:p>
+      <w:pPr>
+        <w:pStyle w:val="Ttulo2"/>
+      </w:pPr>
+      <w:bookmarkStart w:id="2" w:name="_Toc10131097"/>
+      <w:r>
+        <w:t>3.1 A EMPRESA</w:t>
+      </w:r>
       <w:bookmarkEnd w:id="2"/>
     </w:p>
     <w:p>
       <w:r>
-        <w:t>Nesta seção é detalhado o plano de operações do Portal EconoMundi, descrevendo a empresa, a equipe, sua natureza legal e estrutural, localização, o foco, entre outros.</w:t>
+        <w:t>Abaixo é descrito as informações da empresa que gerencia o Portal EconoMundi:</w:t>
+      </w:r>
+    </w:p>
+    <w:p>
+      <w:r>
+        <w:t>Razão Social: Programadores de Beverly Hills Ltda.</w:t>
+      </w:r>
+    </w:p>
+    <w:p>
+      <w:r>
+        <w:t>Endereço: Av. Antônio de Cássia, 472 - Jardim Santo Antônio, Santa Rita do Sapucaí - MG, 37540-000.</w:t>
+      </w:r>
+    </w:p>
+    <w:p>
+      <w:r>
+        <w:t>Telefones: (35) 9 8455-2145, (35) 9 8477-0423.</w:t>
+      </w:r>
+    </w:p>
+    <w:p>
+      <w:r>
+        <w:t>Email: programadoresbh@hotmail.com</w:t>
+      </w:r>
+    </w:p>
+    <w:p>
+      <w:r>
+        <w:t>www.economundi.com.br</w:t>
       </w:r>
     </w:p>
     <w:p/>
@@ -2426,57 +2391,11 @@
       <w:pPr>
         <w:pStyle w:val="Ttulo2"/>
       </w:pPr>
-      <w:bookmarkStart w:id="3" w:name="_Toc10131097"/>
-      <w:r>
-        <w:t>3.1 A EMPRESA</w:t>
+      <w:bookmarkStart w:id="3" w:name="_Toc10131098"/>
+      <w:r>
+        <w:t>3.2 NATUREZA LEGAL E ESTRUTURA SOCIETÁRIA</w:t>
       </w:r>
       <w:bookmarkEnd w:id="3"/>
-    </w:p>
-    <w:p>
-      <w:r>
-        <w:t>Abaixo é descrito as informações da empresa que gerencia o Portal EconoMundi:</w:t>
-      </w:r>
-    </w:p>
-    <w:p>
-      <w:r>
-        <w:t>Razão Social: Programadores de Beverly Hills Ltda.</w:t>
-      </w:r>
-    </w:p>
-    <w:p>
-      <w:r>
-        <w:t>Endereço: Av. Antônio de Cássia, 472 - Jardim Santo Antônio, Santa Rita do Sapucaí - MG, 37540-000.</w:t>
-      </w:r>
-    </w:p>
-    <w:p>
-      <w:r>
-        <w:t>Telefones: (35) 9 8455-2145, (35) 9 8477-0423.</w:t>
-      </w:r>
-    </w:p>
-    <w:p>
-      <w:proofErr w:type="spellStart"/>
-      <w:r>
-        <w:t>Email</w:t>
-      </w:r>
-      <w:proofErr w:type="spellEnd"/>
-      <w:r>
-        <w:t>: programadoresbh@hotmail.com</w:t>
-      </w:r>
-    </w:p>
-    <w:p>
-      <w:r>
-        <w:t>www.economundi.com.br</w:t>
-      </w:r>
-    </w:p>
-    <w:p/>
-    <w:p>
-      <w:pPr>
-        <w:pStyle w:val="Ttulo2"/>
-      </w:pPr>
-      <w:bookmarkStart w:id="4" w:name="_Toc10131098"/>
-      <w:r>
-        <w:t>3.2 NATUREZA LEGAL E ESTRUTURA SOCIETÁRIA</w:t>
-      </w:r>
-      <w:bookmarkEnd w:id="4"/>
     </w:p>
     <w:p>
       <w:r>
@@ -2701,62 +2620,38 @@
       <w:pPr>
         <w:pStyle w:val="Ttulo2"/>
       </w:pPr>
-      <w:bookmarkStart w:id="5" w:name="_Toc10131099"/>
+      <w:bookmarkStart w:id="4" w:name="_Toc10131099"/>
       <w:r>
         <w:lastRenderedPageBreak/>
         <w:t>3.3 APRESENTAÇÃO DA EQUIPE GERENCIAL</w:t>
       </w:r>
+      <w:bookmarkEnd w:id="4"/>
+    </w:p>
+    <w:p>
+      <w:r>
+        <w:t>João Vitor Teixeira: Cursando 5º período de Sistemas de Informação, ganhador de duas FAITECs, segundo colocado, duas vezes, na Maratona de programação da FAI, e representante da FAI na Maratona Regional de Programação no ano de 2018, com um pouco mais de um ano de experiência na área de Desenvolvimento.</w:t>
+      </w:r>
+    </w:p>
+    <w:p>
+      <w:r>
+        <w:t>Mateus José Barbosa: Cursando 5º período de Sistemas de Informação, ganhador de duas FAITECs, segundo colocado, duas vezes, na Maratona de Programação da FAI e representante da FAI na Maratona Regional de Programação no ano de 2018, aproximadamente um ano de experiência na área de Desenvolvimento e três meses em levantamento de requisitos.</w:t>
+      </w:r>
+    </w:p>
+    <w:p>
+      <w:r>
+        <w:t>Alexandre da Silva Ribeiro: Cursando 5º período de Sistemas de Informação, Técnico em Telecomunicações, segundo colocado na FAITEC 2016, Vencedor de 3 Prêmios na ProjETE 2011, com um pouco mais de dois anos e meio de experiência na área de Desenvolvimento em sistemas embarcados.</w:t>
+      </w:r>
+    </w:p>
+    <w:p/>
+    <w:p>
+      <w:pPr>
+        <w:pStyle w:val="Ttulo2"/>
+      </w:pPr>
+      <w:bookmarkStart w:id="5" w:name="_Toc10131100"/>
+      <w:r>
+        <w:t>3.4 ESTRUTURA ORGANIZACIONAL</w:t>
+      </w:r>
       <w:bookmarkEnd w:id="5"/>
-    </w:p>
-    <w:p>
-      <w:r>
-        <w:t xml:space="preserve">João Vitor Teixeira: Cursando 5º período de Sistemas de Informação, ganhador de duas </w:t>
-      </w:r>
-      <w:proofErr w:type="spellStart"/>
-      <w:r>
-        <w:t>FAITECs</w:t>
-      </w:r>
-      <w:proofErr w:type="spellEnd"/>
-      <w:r>
-        <w:t>, segundo colocado, duas vezes, na Maratona de programação da FAI, e representante da FAI na Maratona Regional de Programação no ano de 2018, com um pouco mais de um ano de experiência na área de Desenvolvimento.</w:t>
-      </w:r>
-    </w:p>
-    <w:p>
-      <w:r>
-        <w:t xml:space="preserve">Mateus José Barbosa: Cursando 5º período de Sistemas de Informação, ganhador de duas </w:t>
-      </w:r>
-      <w:proofErr w:type="spellStart"/>
-      <w:r>
-        <w:t>FAITECs</w:t>
-      </w:r>
-      <w:proofErr w:type="spellEnd"/>
-      <w:r>
-        <w:t>, segundo colocado, duas vezes, na Maratona de Programação da FAI e representante da FAI na Maratona Regional de Programação no ano de 2018, aproximadamente um ano de experiência na área de Desenvolvimento e três meses em levantamento de requisitos.</w:t>
-      </w:r>
-    </w:p>
-    <w:p>
-      <w:r>
-        <w:t xml:space="preserve">Alexandre da Silva Ribeiro: Cursando 5º período de Sistemas de Informação, Técnico em Telecomunicações, segundo colocado na FAITEC 2016, Vencedor de 3 Prêmios na </w:t>
-      </w:r>
-      <w:proofErr w:type="spellStart"/>
-      <w:r>
-        <w:t>ProjETE</w:t>
-      </w:r>
-      <w:proofErr w:type="spellEnd"/>
-      <w:r>
-        <w:t xml:space="preserve"> 2011, com um pouco mais de dois anos e meio de experiência na área de Desenvolvimento em sistemas embarcados.</w:t>
-      </w:r>
-    </w:p>
-    <w:p/>
-    <w:p>
-      <w:pPr>
-        <w:pStyle w:val="Ttulo2"/>
-      </w:pPr>
-      <w:bookmarkStart w:id="6" w:name="_Toc10131100"/>
-      <w:r>
-        <w:t>3.4 ESTRUTURA ORGANIZACIONAL</w:t>
-      </w:r>
-      <w:bookmarkEnd w:id="6"/>
     </w:p>
     <w:p>
       <w:r>
@@ -2866,76 +2761,63 @@
       <w:pPr>
         <w:pStyle w:val="Ttulo2"/>
       </w:pPr>
-      <w:bookmarkStart w:id="7" w:name="_Toc10131101"/>
+      <w:bookmarkStart w:id="6" w:name="_Toc10131101"/>
       <w:r>
         <w:lastRenderedPageBreak/>
         <w:t>3.5 REMUNERAÇÃO E PRÊMIOS</w:t>
       </w:r>
+      <w:bookmarkEnd w:id="6"/>
+    </w:p>
+    <w:p>
+      <w:r>
+        <w:t>Prolabore mensal e divisão dos lucros no final do exercício fiscal, limitado a, 30% do lucro total.</w:t>
+      </w:r>
+    </w:p>
+    <w:p>
+      <w:r>
+        <w:t>Faz parte da estratégia a participação nos lucros, resultados e também receberão prêmios pelo alcance de metas.</w:t>
+      </w:r>
+    </w:p>
+    <w:p/>
+    <w:p>
+      <w:pPr>
+        <w:pStyle w:val="Ttulo2"/>
+      </w:pPr>
+      <w:r>
+        <w:t>3.6 LOCALIZAÇÃO E ASPECTOS OPERACIONAIS</w:t>
+      </w:r>
+    </w:p>
+    <w:p>
+      <w:r>
+        <w:t>O Portal EconoMundi tem sua sede localizada em Santa Rita do Sapucaí, também conhecida como Vale da Eletrônica, que segundo o Sindvel, possui cerca de 153 empresas sendo que dessas, 44% têm faturamento inferior a 200 mil por ano, gerando cerca de 14.700 empregos e faturando anual 3.2 bilhões. A cidade é considerada um Arranjo Produto Eletrônico (APL) e é localizada no sul de Minas Gerais a 220km de São Paulo, 420km de Belo Horizonte e 380km do Rio de Janeiro. O município possui a Escola Técnica de Eletrônica (ETE), o Instituto Nacional de Telecomunicações (INATEL) e o Centro de Ensino Superior em Gestão, Tecnologia e Educação (FAI), há também grande polos educacionais nas cidades próximas, como por exemplo a UNIFEI em Itajubá, a UNIVAS em Pouso Alegre, entre outras instituições.</w:t>
+      </w:r>
+    </w:p>
+    <w:p/>
+    <w:p>
+      <w:pPr>
+        <w:pStyle w:val="Ttulo2"/>
+      </w:pPr>
+      <w:bookmarkStart w:id="7" w:name="_Toc10131102"/>
+      <w:r>
+        <w:t>3.7 FOCO DO NEGÓCIO</w:t>
+      </w:r>
       <w:bookmarkEnd w:id="7"/>
     </w:p>
     <w:p>
       <w:r>
-        <w:t>Prolabore mensal e divisão dos lucros no final do exercício fiscal, limitado a, 30% do lucro total.</w:t>
-      </w:r>
-    </w:p>
-    <w:p>
-      <w:r>
-        <w:t xml:space="preserve">Faz parte da estratégia a participação nos lucros, resultados </w:t>
-      </w:r>
-      <w:proofErr w:type="gramStart"/>
-      <w:r>
-        <w:t>e também</w:t>
-      </w:r>
-      <w:proofErr w:type="gramEnd"/>
-      <w:r>
-        <w:t xml:space="preserve"> receberão prêmios pelo alcance de metas.</w:t>
+        <w:t>A natureza do negócio será na internet atuando no ramo de educação sobre economia e finanças, dando suporte ao usuário para entender os termos financeiros, títulos de investimentos e o mantendo informado sobre o mundo econômico.</w:t>
       </w:r>
     </w:p>
     <w:p/>
     <w:p>
-      <w:r>
-        <w:t>3.6 LOCALIZAÇÃO E ASPECTOS OPERACIONAIS</w:t>
-      </w:r>
-    </w:p>
-    <w:p>
-      <w:r>
-        <w:t xml:space="preserve">O Portal EconoMundi tem sua sede localizada em Santa Rita do Sapucaí, também conhecida como Vale da Eletrônica, que segundo o </w:t>
-      </w:r>
-      <w:proofErr w:type="spellStart"/>
-      <w:r>
-        <w:t>Sindvel</w:t>
-      </w:r>
-      <w:proofErr w:type="spellEnd"/>
-      <w:r>
-        <w:t>, possui cerca de 153 empresas sendo que dessas, 44% têm faturamento inferior a 200 mil por ano, gerando cerca de 14.700 empregos e faturando anual 3.2 bilhões. A cidade é considerada um Arranjo Produto Eletrônico (APL) e é localizada no sul de Minas Gerais a 220km de São Paulo, 420km de Belo Horizonte e 380km do Rio de Janeiro. O município possui a Escola Técnica de Eletrônica (ETE), o Instituto Nacional de Telecomunicações (INATEL) e o Centro de Ensino Superior de Ensino Superior em Gestão, Tecnologia e Educação (FAI), há também grande polos educacionais nas cidades próximas, como por exemplo a UNIFEI em Itajubá, a UNIVAS em Pouso Alegre, entre outras instituições.</w:t>
-      </w:r>
-    </w:p>
-    <w:p/>
-    <w:p>
       <w:pPr>
         <w:pStyle w:val="Ttulo2"/>
       </w:pPr>
-      <w:bookmarkStart w:id="8" w:name="_Toc10131102"/>
-      <w:r>
-        <w:t>3.7 FOCO DO NEGÓCIO</w:t>
+      <w:bookmarkStart w:id="8" w:name="_Toc10131103"/>
+      <w:r>
+        <w:t>3.8 ABRANGÊNCIA DE ATUAÇÃO</w:t>
       </w:r>
       <w:bookmarkEnd w:id="8"/>
-    </w:p>
-    <w:p>
-      <w:r>
-        <w:t>A natureza do negócio será na internet atuando no ramo de educação sobre economia e finanças, dando suporte ao usuário para entender os termos financeiros, títulos de investimentos e o mantendo informado sobre o mundo econômico.</w:t>
-      </w:r>
-    </w:p>
-    <w:p/>
-    <w:p>
-      <w:pPr>
-        <w:pStyle w:val="Ttulo2"/>
-      </w:pPr>
-      <w:bookmarkStart w:id="9" w:name="_Toc10131103"/>
-      <w:r>
-        <w:t>3.8 ABRANGÊNCIA DE ATUAÇÃO</w:t>
-      </w:r>
-      <w:bookmarkEnd w:id="9"/>
     </w:p>
     <w:p>
       <w:r>
@@ -2958,14 +2840,14 @@
       <w:pPr>
         <w:pStyle w:val="Ttulo2"/>
       </w:pPr>
-      <w:bookmarkStart w:id="10" w:name="_Toc10131104"/>
+      <w:bookmarkStart w:id="9" w:name="_Toc10131104"/>
       <w:r>
         <w:t xml:space="preserve">3.9 </w:t>
       </w:r>
       <w:r>
         <w:t>INSTALAÇÕES E RECURSOS NECESSÁRIOS AO EMPREENDIMENTO</w:t>
       </w:r>
-      <w:bookmarkEnd w:id="10"/>
+      <w:bookmarkEnd w:id="9"/>
     </w:p>
     <w:p>
       <w:r>
@@ -3219,27 +3101,27 @@
       <w:pPr>
         <w:pStyle w:val="Ttulo2"/>
       </w:pPr>
-      <w:bookmarkStart w:id="11" w:name="_Toc10131105"/>
+      <w:bookmarkStart w:id="10" w:name="_Toc10131105"/>
       <w:r>
         <w:t>3.10 ALIANÇAS E PARCEIROS ESTRATÉGICOS</w:t>
       </w:r>
+      <w:bookmarkEnd w:id="10"/>
+    </w:p>
+    <w:p>
+      <w:r>
+        <w:t>Instituições de ensino focados em economia, cursos na internet sobre o mesmo tema e empresas com competências similares são potenciais aliados estratégicos que o Portal EconoMundi poderá ter.</w:t>
+      </w:r>
+    </w:p>
+    <w:p/>
+    <w:p>
+      <w:pPr>
+        <w:pStyle w:val="Ttulo2"/>
+      </w:pPr>
+      <w:bookmarkStart w:id="11" w:name="_Toc10131106"/>
+      <w:r>
+        <w:t>3.11 IMPACTOS NA SOCIEDADE</w:t>
+      </w:r>
       <w:bookmarkEnd w:id="11"/>
-    </w:p>
-    <w:p>
-      <w:r>
-        <w:t>Instituições de ensino focados em economia, cursos na internet sobre o mesmo tema e empresas com competências similares são potenciais aliados estratégicos que o Portal EconoMundi poderá ter.</w:t>
-      </w:r>
-    </w:p>
-    <w:p/>
-    <w:p>
-      <w:pPr>
-        <w:pStyle w:val="Ttulo2"/>
-      </w:pPr>
-      <w:bookmarkStart w:id="12" w:name="_Toc10131106"/>
-      <w:r>
-        <w:t>3.11 IMPACTOS NA SOCIEDADE</w:t>
-      </w:r>
-      <w:bookmarkEnd w:id="12"/>
     </w:p>
     <w:p>
       <w:pPr>
@@ -3263,31 +3145,31 @@
       <w:pPr>
         <w:pStyle w:val="Ttulo1"/>
       </w:pPr>
-      <w:bookmarkStart w:id="13" w:name="_Toc10131107"/>
+      <w:bookmarkStart w:id="12" w:name="_Toc10131107"/>
       <w:r>
         <w:lastRenderedPageBreak/>
         <w:t>4 ANÁLISE DO PRODUTO</w:t>
       </w:r>
+      <w:bookmarkEnd w:id="12"/>
+    </w:p>
+    <w:p>
+      <w:r>
+        <w:t>Neste tópico é descrito os aspetos técnicos para o desenvolvimento do projeto, assim como um cronograma que determina as metas e objetivos para a entrega do produto.</w:t>
+      </w:r>
+    </w:p>
+    <w:p/>
+    <w:p>
+      <w:pPr>
+        <w:pStyle w:val="Ttulo2"/>
+      </w:pPr>
+      <w:bookmarkStart w:id="13" w:name="_Toc10131108"/>
+      <w:r>
+        <w:t>4.1 O PRODUTO</w:t>
+      </w:r>
       <w:bookmarkEnd w:id="13"/>
     </w:p>
     <w:p>
       <w:r>
-        <w:t>Neste tópico é descrito os aspetos técnicos para o desenvolvimento do projeto, assim como um cronograma que determina as metas e objetivos para a entrega do produto.</w:t>
-      </w:r>
-    </w:p>
-    <w:p/>
-    <w:p>
-      <w:pPr>
-        <w:pStyle w:val="Ttulo2"/>
-      </w:pPr>
-      <w:bookmarkStart w:id="14" w:name="_Toc10131108"/>
-      <w:r>
-        <w:t>4.1 O PRODUTO</w:t>
-      </w:r>
-      <w:bookmarkEnd w:id="14"/>
-    </w:p>
-    <w:p>
-      <w:r>
         <w:t>EconoMundi é um portal de notícias integrado com o objetivo de exibir o que há de mais importante no contexto econômico do Brasil e do mundo. Leitores leigos no assunto conseguem aprender lendo as matérias que estão disponíveis, com o auxílio de um dicionário que explica todos os termos técnicos, pode também criar um perfil de investidor e descobrir qual investimento se adequa a sua personalidade. Para os usuários que já têm uma certa familiaridade, EconoMundi também possibilita que esse possa simular investimentos.</w:t>
       </w:r>
     </w:p>
@@ -3300,29 +3182,24 @@
       <w:r>
         <w:t xml:space="preserve">Em relação à linguagem de programação para o desenvolvimento, o </w:t>
       </w:r>
-      <w:proofErr w:type="spellStart"/>
       <w:r>
         <w:rPr>
           <w:i/>
         </w:rPr>
         <w:t>ReactJS</w:t>
       </w:r>
-      <w:proofErr w:type="spellEnd"/>
       <w:r>
         <w:t xml:space="preserve"> é a biblioteca de </w:t>
       </w:r>
-      <w:proofErr w:type="spellStart"/>
       <w:r>
         <w:rPr>
           <w:i/>
         </w:rPr>
         <w:t>JavaScript</w:t>
       </w:r>
-      <w:proofErr w:type="spellEnd"/>
       <w:r>
         <w:t xml:space="preserve"> que compõe o </w:t>
       </w:r>
-      <w:proofErr w:type="spellStart"/>
       <w:r>
         <w:rPr>
           <w:i/>
@@ -3335,11 +3212,9 @@
         </w:rPr>
         <w:t>rontend</w:t>
       </w:r>
-      <w:proofErr w:type="spellEnd"/>
       <w:r>
         <w:t xml:space="preserve">, enquanto o Java é responsável pelo </w:t>
       </w:r>
-      <w:proofErr w:type="spellStart"/>
       <w:r>
         <w:rPr>
           <w:i/>
@@ -3352,7 +3227,6 @@
         </w:rPr>
         <w:t>ackend</w:t>
       </w:r>
-      <w:proofErr w:type="spellEnd"/>
       <w:r>
         <w:t>.</w:t>
       </w:r>
@@ -3406,33 +3280,33 @@
       <w:pPr>
         <w:pStyle w:val="Ttulo2"/>
       </w:pPr>
-      <w:bookmarkStart w:id="15" w:name="_Toc10131109"/>
+      <w:bookmarkStart w:id="14" w:name="_Toc10131109"/>
       <w:r>
         <w:lastRenderedPageBreak/>
         <w:t>4.2 A INOVAÇÃO DO PRODUTO</w:t>
       </w:r>
+      <w:bookmarkEnd w:id="14"/>
+    </w:p>
+    <w:p>
+      <w:r>
+        <w:t>Os portais mais utilizados pelos usuários comuns não costumam ter uma boa ferramenta para agrupar as notícias, isto é, na mesma página principal é possível encontrar matérias relacionadas a política, curiosidades, fofocas, futebol, entre outras. Já para aqueles que possuem os agrupamentos de notícias, não costumam distribuir as informações sobre economia da forma que prenda o usuário leigo e desperte seu interesse. O uso de termos técnico, por exemplo, dificulta o entendimento para aqueles que estão iniciando sua jornada de estudos sobre finanças e economia.</w:t>
+      </w:r>
+    </w:p>
+    <w:p>
+      <w:r>
+        <w:t>O Portal EconoMundi propõe uma maneira inteligente e clara para demonstrar a qualquer usuário as informações sobre os índices de bolsas, de câmbios, as matérias econômicas, simulações e um dicionário integrado que permite a pesquisa das palavras técnicas usadas.</w:t>
+      </w:r>
+    </w:p>
+    <w:p/>
+    <w:p>
+      <w:pPr>
+        <w:pStyle w:val="Ttulo2"/>
+      </w:pPr>
+      <w:bookmarkStart w:id="15" w:name="_Toc10131110"/>
+      <w:r>
+        <w:t>4.3 CRONOGRAMA DE DESENVOLVIMENTO E LANÇAMENTO DO PRODUTO</w:t>
+      </w:r>
       <w:bookmarkEnd w:id="15"/>
-    </w:p>
-    <w:p>
-      <w:r>
-        <w:t>Os portais mais utilizados pelos usuários comuns não costumam ter uma boa ferramenta para agrupar as notícias, isto é, na mesma página principal é possível encontrar matérias relacionadas a política, curiosidades, fofocas, futebol, entre outras. Já para aqueles que possuem os agrupamentos de notícias, não costumam distribuir as informações sobre economia da forma que prenda o usuário leigo e desperte seu interesse. O uso de termos técnico, por exemplo, dificulta o entendimento para aqueles que estão iniciando sua jornada de estudos sobre finanças e economia.</w:t>
-      </w:r>
-    </w:p>
-    <w:p>
-      <w:r>
-        <w:t>O Portal EconoMundi propõe uma maneira inteligente e clara para demonstrar a qualquer usuário as informações sobre os índices de bolsas, de câmbios, as matérias econômicas, simulações e um dicionário integrado que permite a pesquisa das palavras técnicas usadas.</w:t>
-      </w:r>
-    </w:p>
-    <w:p/>
-    <w:p>
-      <w:pPr>
-        <w:pStyle w:val="Ttulo2"/>
-      </w:pPr>
-      <w:bookmarkStart w:id="16" w:name="_Toc10131110"/>
-      <w:r>
-        <w:t>4.3 CRONOGRAMA DE DESENVOLVIMENTO E LANÇAMENTO DO PRODUTO</w:t>
-      </w:r>
-      <w:bookmarkEnd w:id="16"/>
     </w:p>
     <w:p>
       <w:r>
@@ -3491,7 +3365,6 @@
         </w:rPr>
         <w:t xml:space="preserve"> do banco de dados e código-fonte do </w:t>
       </w:r>
-      <w:proofErr w:type="spellStart"/>
       <w:r>
         <w:rPr>
           <w:i/>
@@ -3499,14 +3372,12 @@
         </w:rPr>
         <w:t>backend</w:t>
       </w:r>
-      <w:proofErr w:type="spellEnd"/>
       <w:r>
         <w:rPr>
           <w:szCs w:val="24"/>
         </w:rPr>
         <w:t xml:space="preserve"> e </w:t>
       </w:r>
-      <w:proofErr w:type="spellStart"/>
       <w:r>
         <w:rPr>
           <w:i/>
@@ -3514,7 +3385,6 @@
         </w:rPr>
         <w:t>frontend</w:t>
       </w:r>
-      <w:proofErr w:type="spellEnd"/>
       <w:r>
         <w:rPr>
           <w:szCs w:val="24"/>
@@ -3541,7 +3411,6 @@
         </w:rPr>
         <w:t xml:space="preserve">Terceira etapa: correções de inconsistências na etapa anterior, arquitetura e projeto do sistema, continuação do desenvolvimento do </w:t>
       </w:r>
-      <w:proofErr w:type="spellStart"/>
       <w:r>
         <w:rPr>
           <w:i/>
@@ -3549,14 +3418,12 @@
         </w:rPr>
         <w:t>frontend</w:t>
       </w:r>
-      <w:proofErr w:type="spellEnd"/>
       <w:r>
         <w:rPr>
           <w:szCs w:val="24"/>
         </w:rPr>
         <w:t xml:space="preserve"> e </w:t>
       </w:r>
-      <w:proofErr w:type="spellStart"/>
       <w:r>
         <w:rPr>
           <w:i/>
@@ -3564,7 +3431,6 @@
         </w:rPr>
         <w:t>backend</w:t>
       </w:r>
-      <w:proofErr w:type="spellEnd"/>
       <w:r>
         <w:rPr>
           <w:szCs w:val="24"/>
@@ -3605,12 +3471,12 @@
       <w:pPr>
         <w:pStyle w:val="Ttulo2"/>
       </w:pPr>
-      <w:bookmarkStart w:id="17" w:name="_Toc10131111"/>
+      <w:bookmarkStart w:id="16" w:name="_Toc10131111"/>
       <w:r>
         <w:lastRenderedPageBreak/>
         <w:t>4.4 CRONOGRAMA DE DESENVOLVIMENTO DO PLANO DE NEGÓCIO</w:t>
       </w:r>
-      <w:bookmarkEnd w:id="17"/>
+      <w:bookmarkEnd w:id="16"/>
     </w:p>
     <w:p>
       <w:pPr>
@@ -3639,16 +3505,42 @@
       <w:pPr>
         <w:pStyle w:val="Ttulo1"/>
       </w:pPr>
-      <w:bookmarkStart w:id="18" w:name="_Toc10131112"/>
+      <w:bookmarkStart w:id="17" w:name="_Toc10131112"/>
       <w:r>
         <w:lastRenderedPageBreak/>
         <w:t>5 PLANO DE MARKETING – ESTUDO DE MERCADO</w:t>
       </w:r>
+      <w:bookmarkEnd w:id="17"/>
+    </w:p>
+    <w:p>
+      <w:r>
+        <w:t>Aqui encontra-se tudo que foi levantado sobre os assuntos: setor de atuação, o segmento, o mercado que consumirá o produto, o mercado concorrente, os fornecedores, pontos fracos, fortes, as ameaças e as oportunidades da solução, as estratégias de marketing e por fim o plano financeiro.</w:t>
+      </w:r>
+    </w:p>
+    <w:p/>
+    <w:p>
+      <w:pPr>
+        <w:pStyle w:val="Ttulo2"/>
+      </w:pPr>
+      <w:bookmarkStart w:id="18" w:name="_Toc10131113"/>
+      <w:r>
+        <w:t>5.1 O SETOR</w:t>
+      </w:r>
       <w:bookmarkEnd w:id="18"/>
     </w:p>
     <w:p>
       <w:r>
-        <w:t>Aqui encontra-se tudo que foi levantado sobre os assuntos: setor de atuação, o segmento, o mercado que consumirá o produto, o mercado concorrente, os fornecedores, pontos fracos, fortes, as ameaças e as oportunidades da solução, as estratégias de marketing e por fim o plano financeiro.</w:t>
+        <w:t>O mundo, no ano de 2018, investiu 2,23 trilhões de dólares no mercado de TI, o Brasil ficou na nona colocação, investindo cerca de 47 bilhões e na frente de nações desenvolvidas, como Austrália, Holanda, Itália. O crescimento da área de software, hardware e serviços foi de 9,8%, enquanto a média mundial ficou em 6,7%. Para 2019 os números são ainda mais promissores, a expectativa é que haja um crescimento de 10,5%. Dentro da América Latina, o Brasil supera todos os países, ficando com 46,6% de todos os investimentos na área, o segundo colocado é o México, com 21,7 bilhões de dólares, representando 20%.</w:t>
+      </w:r>
+    </w:p>
+    <w:p>
+      <w:r>
+        <w:t>Dentre as características das empresas brasileiras desenvolvedoras de software, destacam-se as consideradas micros (isto é, com 10 funcionário ou menos) que representam 49,3% do número total de empresas, seguido pelas pequenas (de 10 a 99 empregados) com 46,2%, as médias (entre 100 a 500 trabalhadores) e apenas 0,5% grandes.</w:t>
+      </w:r>
+    </w:p>
+    <w:p>
+      <w:r>
+        <w:t>Segundo dados do IBGE, o Brasil tem cerca de 116 milhões de pessoas conectadas, isso representa 64% de toda população do país. Em termos de horas gastas na internet, o brasileiro passa um total de nove horas e vinte e nove minutos, bem acima da média mundial que é de seis horas e quarenta e dois minutos.</w:t>
       </w:r>
     </w:p>
     <w:p/>
@@ -3656,41 +3548,23 @@
       <w:pPr>
         <w:pStyle w:val="Ttulo2"/>
       </w:pPr>
-      <w:bookmarkStart w:id="19" w:name="_Toc10131113"/>
-      <w:r>
-        <w:t>5.1 O SETOR</w:t>
+      <w:bookmarkStart w:id="19" w:name="_Toc10131114"/>
+      <w:r>
+        <w:t>5.2 O SEGMENTO</w:t>
       </w:r>
       <w:bookmarkEnd w:id="19"/>
     </w:p>
     <w:p>
       <w:r>
-        <w:t>O mundo, no ano de 2018, investiu 2,23 trilhões de dólares no mercado de TI, o Brasil ficou na nona colocação, investindo cerca de 47 bilhões e na frente de nações desenvolvidas, como Austrália, Holanda, Itália. O crescimento da área de software, hardware e serviços foi de 9,8%, enquanto a média mundial ficou em 6,7%. Para 2019 os números são ainda mais promissores, a expectativa é que haja um crescimento de 10,5%. Dentro da América Latina, o Brasil supera todos os países, ficando com 46,6% de todos os investimentos na área, o segundo colocado é o México, com 21,7 bilhões de dólares, representando 20%.</w:t>
-      </w:r>
-    </w:p>
-    <w:p>
-      <w:r>
-        <w:t>Dentre as características das empresas brasileiras desenvolvedoras de software, destacam-se as consideradas micros (isto é, com 10 funcionário ou menos) que representam 49,3% do número total de empresas, seguido pelas pequenas (de 10 a 99 empregados) com 46,2%, as médias (entre 100 a 500 trabalhadores) e apenas 0,5% grandes.</w:t>
-      </w:r>
-    </w:p>
-    <w:p>
-      <w:r>
-        <w:t>Segundo dados do IBGE, o Brasil tem cerca de 116 milhões de pessoas conectadas, isso representa 64% de toda população do país. Em termos de horas gastas na internet, o brasileiro passa um total de nove horas e vinte e nove minutos, bem acima da média mundial que é de seis horas e quarenta e dois minutos.</w:t>
-      </w:r>
-    </w:p>
-    <w:p/>
-    <w:p>
-      <w:pPr>
-        <w:pStyle w:val="Ttulo2"/>
-      </w:pPr>
-      <w:bookmarkStart w:id="20" w:name="_Toc10131114"/>
-      <w:r>
-        <w:t>5.2 O SEGMENTO</w:t>
-      </w:r>
+        <w:t>Segundo ANBIMA (Associação Brasileira das Entidades dos Mercados Financeiro e de Capitais), cerca de 40% dos brasileiros não poupam nada por mês e o principal motivo citado é que todo dinheiro recebido é destinado a pagar as contas do mês.</w:t>
+      </w:r>
+      <w:r>
+        <w:t xml:space="preserve"> </w:t>
+      </w:r>
+      <w:bookmarkStart w:id="20" w:name="_GoBack"/>
       <w:bookmarkEnd w:id="20"/>
-    </w:p>
-    <w:p>
-      <w:r>
-        <w:t xml:space="preserve">Segundo ANBIMA (Associação Brasileira das Entidades dos Mercados Financeiro e de Capitais), cerca de 40% dos brasileiros não poupam nada por mês e o principal motivo citado é que todo dinheiro recebido é destinado a pagar as contas do mês.  Em 2017, apenas 32% conseguiram economizar qualquer quantia e daqueles que economizaram, apenas 42% investiu em produtos financeiros, como </w:t>
+      <w:r>
+        <w:t xml:space="preserve">Em 2017, apenas 32% conseguiram economizar qualquer quantia e daqueles que economizaram, apenas 42% investiu em produtos financeiros, como </w:t>
       </w:r>
       <w:r>
         <w:lastRenderedPageBreak/>
@@ -3699,10 +3573,12 @@
     </w:p>
     <w:p>
       <w:r>
-        <w:t xml:space="preserve">Já a fatia da população que faz algum investimento, a caderneta de poupança é a opção mais escolhida, 16% dizem aplicar nesse instrumento. Os fundos de investimentos, planos de previdência privada e a compra de imóveis vêm em segundo lugar, representando cerca de 1% a 2% das pessoas que declaram usar esses mecanismos. Na sequência, aparecem os títulos públicos (tesouro direto, por exemplo) e os fundos </w:t>
-      </w:r>
-      <w:r>
-        <w:tab/>
+        <w:t>Já a fatia da população que faz algum investimento, a caderneta de poupança é a opção mais escolhida, 16% dizem aplicar nesse instrumento. Os fundos de investimentos, planos de previdência privada e a compra de imóveis vêm em segundo lugar, representando cerca de 1% a 2% das pessoas que declaram usar esses mecanismos. Na sequência, aparecem os títulos públicos (tesouro direto, por exemplo) e os fundos</w:t>
+      </w:r>
+      <w:r>
+        <w:t xml:space="preserve"> </w:t>
+      </w:r>
+      <w:r>
         <w:t>com ativos de renda variável (ações).</w:t>
       </w:r>
     </w:p>
@@ -5120,7 +4996,7 @@
 </file>
 
 <file path=customXml/itemProps1.xml><?xml version="1.0" encoding="utf-8"?>
-<ds:datastoreItem xmlns:ds="http://schemas.openxmlformats.org/officeDocument/2006/customXml" ds:itemID="{C8E867DC-70BE-41BE-8ABA-6A153F09DDF7}">
+<ds:datastoreItem xmlns:ds="http://schemas.openxmlformats.org/officeDocument/2006/customXml" ds:itemID="{192A2304-4B9C-4927-BA10-27460338C5E4}">
   <ds:schemaRefs>
     <ds:schemaRef ds:uri="http://schemas.openxmlformats.org/officeDocument/2006/bibliography"/>
   </ds:schemaRefs>

</xml_diff>

<commit_message>
Criação do documento final do PN para a segunda entrega
</commit_message>
<xml_diff>
--- a/docs/plano-negocio/pn-economundi-primeira-entrega.docx
+++ b/docs/plano-negocio/pn-economundi-primeira-entrega.docx
@@ -2304,7 +2304,15 @@
     </w:p>
     <w:p>
       <w:r>
-        <w:t>Segundo estudo do Serasa Experian em 2018, mais da metade dos brasileiros (62%) sentiram que suas despesas eram maiores que seus rendimentos ao menos uma vez nos últimos doze meses. Isso mostra que falta capacitação as pessoas quando o assunto é finanças. Uma outra pesquisa feita pelo Serasa em 2017 diz que o brasileiro possui uma nota 6,2 no quesito Educação Financeira, por mais que seja uma nota considerável, não reflete no atual cenário, onde mais se deve do que se tem. O economista Luiz Rabi vê alguns caminhos para corrigir esse problema, um deles é a educação financeira desde o ensino fundamental. Segundo ele é similar ao uso do cinto de segurança nas décadas passadas, após grandes incentivos com campanhas e até penalidades, as pessoas começaram a usar o cinto.</w:t>
+        <w:t xml:space="preserve">Segundo estudo do Serasa </w:t>
+      </w:r>
+      <w:proofErr w:type="spellStart"/>
+      <w:r>
+        <w:t>Experian</w:t>
+      </w:r>
+      <w:proofErr w:type="spellEnd"/>
+      <w:r>
+        <w:t xml:space="preserve"> em 2018, mais da metade dos brasileiros (62%) sentiram que suas despesas eram maiores que seus rendimentos ao menos uma vez nos últimos doze meses. Isso mostra que falta capacitação as pessoas quando o assunto é finanças. Uma outra pesquisa feita pelo Serasa em 2017 diz que o brasileiro possui uma nota 6,2 no quesito Educação Financeira, por mais que seja uma nota considerável, não reflete no atual cenário, onde mais se deve do que se tem. O economista Luiz Rabi vê alguns caminhos para corrigir esse problema, um deles é a educação financeira desde o ensino fundamental. Segundo ele é similar ao uso do cinto de segurança nas décadas passadas, após grandes incentivos com campanhas e até penalidades, as pessoas começaram a usar o cinto.</w:t>
       </w:r>
     </w:p>
     <w:p>
@@ -2377,8 +2385,13 @@
       </w:r>
     </w:p>
     <w:p>
-      <w:r>
-        <w:t>Email: programadoresbh@hotmail.com</w:t>
+      <w:proofErr w:type="spellStart"/>
+      <w:r>
+        <w:t>Email</w:t>
+      </w:r>
+      <w:proofErr w:type="spellEnd"/>
+      <w:r>
+        <w:t>: programadoresbh@hotmail.com</w:t>
       </w:r>
     </w:p>
     <w:p>
@@ -2629,17 +2642,41 @@
     </w:p>
     <w:p>
       <w:r>
-        <w:t>João Vitor Teixeira: Cursando 5º período de Sistemas de Informação, ganhador de duas FAITECs, segundo colocado, duas vezes, na Maratona de programação da FAI, e representante da FAI na Maratona Regional de Programação no ano de 2018, com um pouco mais de um ano de experiência na área de Desenvolvimento.</w:t>
-      </w:r>
-    </w:p>
-    <w:p>
-      <w:r>
-        <w:t>Mateus José Barbosa: Cursando 5º período de Sistemas de Informação, ganhador de duas FAITECs, segundo colocado, duas vezes, na Maratona de Programação da FAI e representante da FAI na Maratona Regional de Programação no ano de 2018, aproximadamente um ano de experiência na área de Desenvolvimento e três meses em levantamento de requisitos.</w:t>
-      </w:r>
-    </w:p>
-    <w:p>
-      <w:r>
-        <w:t>Alexandre da Silva Ribeiro: Cursando 5º período de Sistemas de Informação, Técnico em Telecomunicações, segundo colocado na FAITEC 2016, Vencedor de 3 Prêmios na ProjETE 2011, com um pouco mais de dois anos e meio de experiência na área de Desenvolvimento em sistemas embarcados.</w:t>
+        <w:t xml:space="preserve">João Vitor Teixeira: Cursando 5º período de Sistemas de Informação, ganhador de duas </w:t>
+      </w:r>
+      <w:proofErr w:type="spellStart"/>
+      <w:r>
+        <w:t>FAITECs</w:t>
+      </w:r>
+      <w:proofErr w:type="spellEnd"/>
+      <w:r>
+        <w:t>, segundo colocado, duas vezes, na Maratona de programação da FAI, e representante da FAI na Maratona Regional de Programação no ano de 2018, com um pouco mais de um ano de experiência na área de Desenvolvimento.</w:t>
+      </w:r>
+    </w:p>
+    <w:p>
+      <w:r>
+        <w:t xml:space="preserve">Mateus José Barbosa: Cursando 5º período de Sistemas de Informação, ganhador de duas </w:t>
+      </w:r>
+      <w:proofErr w:type="spellStart"/>
+      <w:r>
+        <w:t>FAITECs</w:t>
+      </w:r>
+      <w:proofErr w:type="spellEnd"/>
+      <w:r>
+        <w:t>, segundo colocado, duas vezes, na Maratona de Programação da FAI e representante da FAI na Maratona Regional de Programação no ano de 2018, aproximadamente um ano de experiência na área de Desenvolvimento e três meses em levantamento de requisitos.</w:t>
+      </w:r>
+    </w:p>
+    <w:p>
+      <w:r>
+        <w:t xml:space="preserve">Alexandre da Silva Ribeiro: Cursando 5º período de Sistemas de Informação, Técnico em Telecomunicações, segundo colocado na FAITEC 2016, Vencedor de 3 Prêmios na </w:t>
+      </w:r>
+      <w:proofErr w:type="spellStart"/>
+      <w:r>
+        <w:t>ProjETE</w:t>
+      </w:r>
+      <w:proofErr w:type="spellEnd"/>
+      <w:r>
+        <w:t xml:space="preserve"> 2011, com um pouco mais de dois anos e meio de experiência na área de Desenvolvimento em sistemas embarcados.</w:t>
       </w:r>
     </w:p>
     <w:p/>
@@ -2670,6 +2707,7 @@
           <w:szCs w:val="24"/>
         </w:rPr>
       </w:pPr>
+      <w:bookmarkStart w:id="6" w:name="_Hlk19869021"/>
       <w:r>
         <w:rPr>
           <w:szCs w:val="24"/>
@@ -2727,6 +2765,7 @@
         <w:t>Diretoria Administrativa e de Finanças: Responsável pela Gestão de Pessoal, recrutamento, folha de pagamento, fluxo de caixa e faturamento.</w:t>
       </w:r>
     </w:p>
+    <w:bookmarkEnd w:id="6"/>
     <w:p>
       <w:pPr>
         <w:spacing w:before="0" w:after="0"/>
@@ -2742,6 +2781,7 @@
           <w:szCs w:val="24"/>
         </w:rPr>
       </w:pPr>
+      <w:bookmarkStart w:id="7" w:name="_Hlk19869039"/>
       <w:r>
         <w:rPr>
           <w:szCs w:val="24"/>
@@ -2749,6 +2789,7 @@
         <w:t>O Portal EconoMundi iniciará suas atividades com 03 colaboradores. Nesse sentido, por se tratar de empresa com uma estrutura bastante enxuta, os sócios acumularão outras funções, independente de outras atribuições.</w:t>
       </w:r>
     </w:p>
+    <w:bookmarkEnd w:id="7"/>
     <w:p>
       <w:pPr>
         <w:spacing w:before="0" w:after="0"/>
@@ -2761,23 +2802,33 @@
       <w:pPr>
         <w:pStyle w:val="Ttulo2"/>
       </w:pPr>
-      <w:bookmarkStart w:id="6" w:name="_Toc10131101"/>
+      <w:bookmarkStart w:id="8" w:name="_Toc10131101"/>
       <w:r>
         <w:lastRenderedPageBreak/>
         <w:t>3.5 REMUNERAÇÃO E PRÊMIOS</w:t>
       </w:r>
-      <w:bookmarkEnd w:id="6"/>
-    </w:p>
-    <w:p>
+      <w:bookmarkEnd w:id="8"/>
+    </w:p>
+    <w:p>
+      <w:bookmarkStart w:id="9" w:name="_Hlk19869124"/>
       <w:r>
         <w:t>Prolabore mensal e divisão dos lucros no final do exercício fiscal, limitado a, 30% do lucro total.</w:t>
       </w:r>
     </w:p>
     <w:p>
       <w:r>
-        <w:t>Faz parte da estratégia a participação nos lucros, resultados e também receberão prêmios pelo alcance de metas.</w:t>
-      </w:r>
-    </w:p>
+        <w:t xml:space="preserve">Faz parte da estratégia a participação nos lucros, resultados </w:t>
+      </w:r>
+      <w:proofErr w:type="gramStart"/>
+      <w:r>
+        <w:t>e também</w:t>
+      </w:r>
+      <w:proofErr w:type="gramEnd"/>
+      <w:r>
+        <w:t xml:space="preserve"> receberão prêmios pelo alcance de metas.</w:t>
+      </w:r>
+    </w:p>
+    <w:bookmarkEnd w:id="9"/>
     <w:p/>
     <w:p>
       <w:pPr>
@@ -2788,36 +2839,56 @@
       </w:r>
     </w:p>
     <w:p>
-      <w:r>
-        <w:t>O Portal EconoMundi tem sua sede localizada em Santa Rita do Sapucaí, também conhecida como Vale da Eletrônica, que segundo o Sindvel, possui cerca de 153 empresas sendo que dessas, 44% têm faturamento inferior a 200 mil por ano, gerando cerca de 14.700 empregos e faturando anual 3.2 bilhões. A cidade é considerada um Arranjo Produto Eletrônico (APL) e é localizada no sul de Minas Gerais a 220km de São Paulo, 420km de Belo Horizonte e 380km do Rio de Janeiro. O município possui a Escola Técnica de Eletrônica (ETE), o Instituto Nacional de Telecomunicações (INATEL) e o Centro de Ensino Superior em Gestão, Tecnologia e Educação (FAI), há também grande polos educacionais nas cidades próximas, como por exemplo a UNIFEI em Itajubá, a UNIVAS em Pouso Alegre, entre outras instituições.</w:t>
-      </w:r>
-    </w:p>
+      <w:bookmarkStart w:id="10" w:name="_Hlk19869150"/>
+      <w:r>
+        <w:t xml:space="preserve">O Portal EconoMundi tem sua sede localizada em Santa Rita do Sapucaí, também conhecida como Vale da Eletrônica, que segundo o </w:t>
+      </w:r>
+      <w:proofErr w:type="spellStart"/>
+      <w:r>
+        <w:t>Sindvel</w:t>
+      </w:r>
+      <w:proofErr w:type="spellEnd"/>
+      <w:r>
+        <w:t xml:space="preserve">, possui cerca de 153 empresas sendo que dessas, 44% têm faturamento inferior a 200 mil por ano, gerando cerca de 14.700 empregos e faturando anual 3.2 bilhões. A cidade é considerada um Arranjo Produto Eletrônico (APL) e é localizada no sul de Minas Gerais a 220km de São Paulo, 420km de Belo Horizonte e 380km do Rio de Janeiro. O município possui a Escola Técnica de Eletrônica (ETE), o Instituto Nacional de Telecomunicações (INATEL) e o Centro de Ensino Superior em Gestão, Tecnologia e Educação (FAI), há também </w:t>
+      </w:r>
+      <w:proofErr w:type="gramStart"/>
+      <w:r>
+        <w:t>grande polos</w:t>
+      </w:r>
+      <w:proofErr w:type="gramEnd"/>
+      <w:r>
+        <w:t xml:space="preserve"> educacionais nas cidades próximas, como por exemplo a UNIFEI em Itajubá, a UNIVAS em Pouso Alegre, entre outras instituições.</w:t>
+      </w:r>
+    </w:p>
+    <w:bookmarkEnd w:id="10"/>
     <w:p/>
     <w:p>
       <w:pPr>
         <w:pStyle w:val="Ttulo2"/>
       </w:pPr>
-      <w:bookmarkStart w:id="7" w:name="_Toc10131102"/>
+      <w:bookmarkStart w:id="11" w:name="_Toc10131102"/>
       <w:r>
         <w:t>3.7 FOCO DO NEGÓCIO</w:t>
       </w:r>
-      <w:bookmarkEnd w:id="7"/>
-    </w:p>
-    <w:p>
+      <w:bookmarkEnd w:id="11"/>
+    </w:p>
+    <w:p>
+      <w:bookmarkStart w:id="12" w:name="_Hlk19869490"/>
       <w:r>
         <w:t>A natureza do negócio será na internet atuando no ramo de educação sobre economia e finanças, dando suporte ao usuário para entender os termos financeiros, títulos de investimentos e o mantendo informado sobre o mundo econômico.</w:t>
       </w:r>
     </w:p>
+    <w:bookmarkEnd w:id="12"/>
     <w:p/>
     <w:p>
       <w:pPr>
         <w:pStyle w:val="Ttulo2"/>
       </w:pPr>
-      <w:bookmarkStart w:id="8" w:name="_Toc10131103"/>
+      <w:bookmarkStart w:id="13" w:name="_Toc10131103"/>
       <w:r>
         <w:t>3.8 ABRANGÊNCIA DE ATUAÇÃO</w:t>
       </w:r>
-      <w:bookmarkEnd w:id="8"/>
+      <w:bookmarkEnd w:id="13"/>
     </w:p>
     <w:p>
       <w:r>
@@ -2840,16 +2911,17 @@
       <w:pPr>
         <w:pStyle w:val="Ttulo2"/>
       </w:pPr>
-      <w:bookmarkStart w:id="9" w:name="_Toc10131104"/>
+      <w:bookmarkStart w:id="14" w:name="_Toc10131104"/>
       <w:r>
         <w:t xml:space="preserve">3.9 </w:t>
       </w:r>
       <w:r>
         <w:t>INSTALAÇÕES E RECURSOS NECESSÁRIOS AO EMPREENDIMENTO</w:t>
       </w:r>
-      <w:bookmarkEnd w:id="9"/>
-    </w:p>
-    <w:p>
+      <w:bookmarkEnd w:id="14"/>
+    </w:p>
+    <w:p>
+      <w:bookmarkStart w:id="15" w:name="_Hlk19869571"/>
       <w:r>
         <w:t>A tabela abaixo descreve as necessidades para iniciar e manter o projeto em funcionamento:</w:t>
       </w:r>
@@ -2886,6 +2958,8 @@
                 <w:szCs w:val="24"/>
               </w:rPr>
             </w:pPr>
+            <w:bookmarkStart w:id="16" w:name="_Hlk19869579"/>
+            <w:bookmarkEnd w:id="15"/>
             <w:r>
               <w:rPr>
                 <w:b/>
@@ -3095,33 +3169,36 @@
           </w:p>
         </w:tc>
       </w:tr>
+      <w:bookmarkEnd w:id="16"/>
     </w:tbl>
     <w:p/>
     <w:p>
       <w:pPr>
         <w:pStyle w:val="Ttulo2"/>
       </w:pPr>
-      <w:bookmarkStart w:id="10" w:name="_Toc10131105"/>
+      <w:bookmarkStart w:id="17" w:name="_Toc10131105"/>
       <w:r>
         <w:t>3.10 ALIANÇAS E PARCEIROS ESTRATÉGICOS</w:t>
       </w:r>
-      <w:bookmarkEnd w:id="10"/>
-    </w:p>
-    <w:p>
+      <w:bookmarkEnd w:id="17"/>
+    </w:p>
+    <w:p>
+      <w:bookmarkStart w:id="18" w:name="_Hlk19869651"/>
       <w:r>
         <w:t>Instituições de ensino focados em economia, cursos na internet sobre o mesmo tema e empresas com competências similares são potenciais aliados estratégicos que o Portal EconoMundi poderá ter.</w:t>
       </w:r>
     </w:p>
+    <w:bookmarkEnd w:id="18"/>
     <w:p/>
     <w:p>
       <w:pPr>
         <w:pStyle w:val="Ttulo2"/>
       </w:pPr>
-      <w:bookmarkStart w:id="11" w:name="_Toc10131106"/>
+      <w:bookmarkStart w:id="19" w:name="_Toc10131106"/>
       <w:r>
         <w:t>3.11 IMPACTOS NA SOCIEDADE</w:t>
       </w:r>
-      <w:bookmarkEnd w:id="11"/>
+      <w:bookmarkEnd w:id="19"/>
     </w:p>
     <w:p>
       <w:pPr>
@@ -3137,6 +3214,7 @@
           <w:docGrid w:linePitch="360"/>
         </w:sectPr>
       </w:pPr>
+      <w:bookmarkStart w:id="20" w:name="_Hlk19869673"/>
       <w:r>
         <w:t>Empresas de tecnologia costumam ser as mais limpas, Portal EconoMundi não será diferente. Como toda sua atuação está na internet, com escritórios Santa Rita do Sapucaí, a empresa não terá grandes fontes de poluentes. Não haverá impactos empregatícios, pois será mantido pelos próprios desenvolvedores. Gerará impactos na área de pesquisa a partir da geração de dados estatísticos sobre os perfis econômicos, simulações mais procuradas, demanda de conhecimento sobre termos econômicos, todos inicialmente gerado na área administrativa do site tendo em vista o controle e manutenção do site a partir do seu público, mas que poderá ser abertamente liberado, caso solicitado por pesquisadores, professores etc. Ajudará os leitores e os consumidores do conteúdo do EconoMundi a melhorar sua capacidade de pensar economicamente.</w:t>
       </w:r>
@@ -3145,61 +3223,74 @@
       <w:pPr>
         <w:pStyle w:val="Ttulo1"/>
       </w:pPr>
-      <w:bookmarkStart w:id="12" w:name="_Toc10131107"/>
+      <w:bookmarkStart w:id="21" w:name="_Toc10131107"/>
+      <w:bookmarkEnd w:id="20"/>
       <w:r>
         <w:lastRenderedPageBreak/>
         <w:t>4 ANÁLISE DO PRODUTO</w:t>
       </w:r>
-      <w:bookmarkEnd w:id="12"/>
-    </w:p>
-    <w:p>
+      <w:bookmarkEnd w:id="21"/>
+    </w:p>
+    <w:p>
+      <w:bookmarkStart w:id="22" w:name="_Hlk19869821"/>
       <w:r>
         <w:t>Neste tópico é descrito os aspetos técnicos para o desenvolvimento do projeto, assim como um cronograma que determina as metas e objetivos para a entrega do produto.</w:t>
       </w:r>
     </w:p>
+    <w:bookmarkEnd w:id="22"/>
     <w:p/>
     <w:p>
       <w:pPr>
         <w:pStyle w:val="Ttulo2"/>
       </w:pPr>
-      <w:bookmarkStart w:id="13" w:name="_Toc10131108"/>
+      <w:bookmarkStart w:id="23" w:name="_Toc10131108"/>
       <w:r>
         <w:t>4.1 O PRODUTO</w:t>
       </w:r>
-      <w:bookmarkEnd w:id="13"/>
-    </w:p>
-    <w:p>
+      <w:bookmarkEnd w:id="23"/>
+    </w:p>
+    <w:p>
+      <w:bookmarkStart w:id="24" w:name="_Hlk19869835"/>
       <w:r>
         <w:t>EconoMundi é um portal de notícias integrado com o objetivo de exibir o que há de mais importante no contexto econômico do Brasil e do mundo. Leitores leigos no assunto conseguem aprender lendo as matérias que estão disponíveis, com o auxílio de um dicionário que explica todos os termos técnicos, pode também criar um perfil de investidor e descobrir qual investimento se adequa a sua personalidade. Para os usuários que já têm uma certa familiaridade, EconoMundi também possibilita que esse possa simular investimentos.</w:t>
       </w:r>
     </w:p>
     <w:p>
+      <w:bookmarkStart w:id="25" w:name="_Hlk19869850"/>
+      <w:bookmarkEnd w:id="24"/>
       <w:r>
         <w:t>O portal exibe índice das bolsas, câmbio e as manchetes das notícias nacionais e internacionais. Como já mencionado, possibilita também a simulação de investimentos; além disso, entrega ao usuário um dicionário integrado no próprio site.</w:t>
       </w:r>
     </w:p>
     <w:p>
+      <w:bookmarkStart w:id="26" w:name="_Hlk19869861"/>
+      <w:bookmarkEnd w:id="25"/>
       <w:r>
         <w:t xml:space="preserve">Em relação à linguagem de programação para o desenvolvimento, o </w:t>
       </w:r>
+      <w:proofErr w:type="spellStart"/>
       <w:r>
         <w:rPr>
           <w:i/>
         </w:rPr>
         <w:t>ReactJS</w:t>
       </w:r>
+      <w:proofErr w:type="spellEnd"/>
       <w:r>
         <w:t xml:space="preserve"> é a biblioteca de </w:t>
       </w:r>
+      <w:proofErr w:type="spellStart"/>
       <w:r>
         <w:rPr>
           <w:i/>
         </w:rPr>
         <w:t>JavaScript</w:t>
       </w:r>
+      <w:proofErr w:type="spellEnd"/>
       <w:r>
         <w:t xml:space="preserve"> que compõe o </w:t>
       </w:r>
+      <w:proofErr w:type="spellStart"/>
       <w:r>
         <w:rPr>
           <w:i/>
@@ -3212,9 +3303,11 @@
         </w:rPr>
         <w:t>rontend</w:t>
       </w:r>
+      <w:proofErr w:type="spellEnd"/>
       <w:r>
         <w:t xml:space="preserve">, enquanto o Java é responsável pelo </w:t>
       </w:r>
+      <w:proofErr w:type="spellStart"/>
       <w:r>
         <w:rPr>
           <w:i/>
@@ -3227,10 +3320,12 @@
         </w:rPr>
         <w:t>ackend</w:t>
       </w:r>
+      <w:proofErr w:type="spellEnd"/>
       <w:r>
         <w:t>.</w:t>
       </w:r>
     </w:p>
+    <w:bookmarkEnd w:id="26"/>
     <w:p>
       <w:pPr>
         <w:jc w:val="center"/>
@@ -3240,7 +3335,7 @@
           <w:noProof/>
         </w:rPr>
         <w:drawing>
-          <wp:inline distT="0" distB="0" distL="0" distR="0" wp14:anchorId="5D7316F0" wp14:editId="5C750486">
+          <wp:inline distT="0" distB="0" distL="0" distR="0" wp14:anchorId="4C9DC4CD" wp14:editId="5B93D7FE">
             <wp:extent cx="5181600" cy="2913373"/>
             <wp:effectExtent l="0" t="0" r="0" b="1905"/>
             <wp:docPr id="1" name="Imagem 1"/>
@@ -3280,12 +3375,12 @@
       <w:pPr>
         <w:pStyle w:val="Ttulo2"/>
       </w:pPr>
-      <w:bookmarkStart w:id="14" w:name="_Toc10131109"/>
+      <w:bookmarkStart w:id="27" w:name="_Toc10131109"/>
       <w:r>
         <w:lastRenderedPageBreak/>
         <w:t>4.2 A INOVAÇÃO DO PRODUTO</w:t>
       </w:r>
-      <w:bookmarkEnd w:id="14"/>
+      <w:bookmarkEnd w:id="27"/>
     </w:p>
     <w:p>
       <w:r>
@@ -3302,13 +3397,14 @@
       <w:pPr>
         <w:pStyle w:val="Ttulo2"/>
       </w:pPr>
-      <w:bookmarkStart w:id="15" w:name="_Toc10131110"/>
+      <w:bookmarkStart w:id="28" w:name="_Toc10131110"/>
       <w:r>
         <w:t>4.3 CRONOGRAMA DE DESENVOLVIMENTO E LANÇAMENTO DO PRODUTO</w:t>
       </w:r>
-      <w:bookmarkEnd w:id="15"/>
-    </w:p>
-    <w:p>
+      <w:bookmarkEnd w:id="28"/>
+    </w:p>
+    <w:p>
+      <w:bookmarkStart w:id="29" w:name="_Hlk19870169"/>
       <w:r>
         <w:t>O cronograma é dividido em quatro etapas, que descrevem todos o processo de amadurecimento da ideia, construindo o escopo do projeto, a modelagem de dados e as visões de funções, até o desenvolvimento de fato. São elas:</w:t>
       </w:r>
@@ -3326,6 +3422,8 @@
           <w:szCs w:val="24"/>
         </w:rPr>
       </w:pPr>
+      <w:bookmarkStart w:id="30" w:name="_Hlk19870177"/>
+      <w:bookmarkEnd w:id="29"/>
       <w:r>
         <w:rPr>
           <w:szCs w:val="24"/>
@@ -3365,6 +3463,7 @@
         </w:rPr>
         <w:t xml:space="preserve"> do banco de dados e código-fonte do </w:t>
       </w:r>
+      <w:proofErr w:type="spellStart"/>
       <w:r>
         <w:rPr>
           <w:i/>
@@ -3372,12 +3471,14 @@
         </w:rPr>
         <w:t>backend</w:t>
       </w:r>
+      <w:proofErr w:type="spellEnd"/>
       <w:r>
         <w:rPr>
           <w:szCs w:val="24"/>
         </w:rPr>
         <w:t xml:space="preserve"> e </w:t>
       </w:r>
+      <w:proofErr w:type="spellStart"/>
       <w:r>
         <w:rPr>
           <w:i/>
@@ -3385,6 +3486,7 @@
         </w:rPr>
         <w:t>frontend</w:t>
       </w:r>
+      <w:proofErr w:type="spellEnd"/>
       <w:r>
         <w:rPr>
           <w:szCs w:val="24"/>
@@ -3411,6 +3513,7 @@
         </w:rPr>
         <w:t xml:space="preserve">Terceira etapa: correções de inconsistências na etapa anterior, arquitetura e projeto do sistema, continuação do desenvolvimento do </w:t>
       </w:r>
+      <w:proofErr w:type="spellStart"/>
       <w:r>
         <w:rPr>
           <w:i/>
@@ -3418,12 +3521,14 @@
         </w:rPr>
         <w:t>frontend</w:t>
       </w:r>
+      <w:proofErr w:type="spellEnd"/>
       <w:r>
         <w:rPr>
           <w:szCs w:val="24"/>
         </w:rPr>
         <w:t xml:space="preserve"> e </w:t>
       </w:r>
+      <w:proofErr w:type="spellStart"/>
       <w:r>
         <w:rPr>
           <w:i/>
@@ -3431,6 +3536,7 @@
         </w:rPr>
         <w:t>backend</w:t>
       </w:r>
+      <w:proofErr w:type="spellEnd"/>
       <w:r>
         <w:rPr>
           <w:szCs w:val="24"/>
@@ -3458,6 +3564,7 @@
         <w:t>Quarta etapa: novamente é realizado reparos dos problemas existentes da terceira etapa, desenvolvimento e realização de testes de validação automatizados, tendo outra versão final entregue. Entrega prevista para o dia 29/11/2019.</w:t>
       </w:r>
     </w:p>
+    <w:bookmarkEnd w:id="30"/>
     <w:p>
       <w:pPr>
         <w:pStyle w:val="Corpodetexto"/>
@@ -3471,12 +3578,12 @@
       <w:pPr>
         <w:pStyle w:val="Ttulo2"/>
       </w:pPr>
-      <w:bookmarkStart w:id="16" w:name="_Toc10131111"/>
+      <w:bookmarkStart w:id="31" w:name="_Toc10131111"/>
       <w:r>
         <w:lastRenderedPageBreak/>
         <w:t>4.4 CRONOGRAMA DE DESENVOLVIMENTO DO PLANO DE NEGÓCIO</w:t>
       </w:r>
-      <w:bookmarkEnd w:id="16"/>
+      <w:bookmarkEnd w:id="31"/>
     </w:p>
     <w:p>
       <w:pPr>
@@ -3488,6 +3595,7 @@
           <w:docGrid w:linePitch="360"/>
         </w:sectPr>
       </w:pPr>
+      <w:bookmarkStart w:id="32" w:name="_Hlk19870224"/>
       <w:r>
         <w:t>O Plano de Operações tem seu início na terceira semana de abril, dia 23/04/2019, e sua conclusão é prevista para o dia 04/06/2019, já o Plano de Marketing tem seu desenvolvimento em agosto e se estende até setembro de 2019. A banca de apresentação do Plano de Negócio está marcada para o dia [</w:t>
       </w:r>
@@ -3505,28 +3613,31 @@
       <w:pPr>
         <w:pStyle w:val="Ttulo1"/>
       </w:pPr>
-      <w:bookmarkStart w:id="17" w:name="_Toc10131112"/>
+      <w:bookmarkStart w:id="33" w:name="_Toc10131112"/>
+      <w:bookmarkEnd w:id="32"/>
       <w:r>
         <w:lastRenderedPageBreak/>
         <w:t>5 PLANO DE MARKETING – ESTUDO DE MERCADO</w:t>
       </w:r>
-      <w:bookmarkEnd w:id="17"/>
-    </w:p>
-    <w:p>
+      <w:bookmarkEnd w:id="33"/>
+    </w:p>
+    <w:p>
+      <w:bookmarkStart w:id="34" w:name="_Hlk19870288"/>
       <w:r>
         <w:t>Aqui encontra-se tudo que foi levantado sobre os assuntos: setor de atuação, o segmento, o mercado que consumirá o produto, o mercado concorrente, os fornecedores, pontos fracos, fortes, as ameaças e as oportunidades da solução, as estratégias de marketing e por fim o plano financeiro.</w:t>
       </w:r>
     </w:p>
+    <w:bookmarkEnd w:id="34"/>
     <w:p/>
     <w:p>
       <w:pPr>
         <w:pStyle w:val="Ttulo2"/>
       </w:pPr>
-      <w:bookmarkStart w:id="18" w:name="_Toc10131113"/>
+      <w:bookmarkStart w:id="35" w:name="_Toc10131113"/>
       <w:r>
         <w:t>5.1 O SETOR</w:t>
       </w:r>
-      <w:bookmarkEnd w:id="18"/>
+      <w:bookmarkEnd w:id="35"/>
     </w:p>
     <w:p>
       <w:r>
@@ -3548,11 +3659,11 @@
       <w:pPr>
         <w:pStyle w:val="Ttulo2"/>
       </w:pPr>
-      <w:bookmarkStart w:id="19" w:name="_Toc10131114"/>
+      <w:bookmarkStart w:id="36" w:name="_Toc10131114"/>
       <w:r>
         <w:t>5.2 O SEGMENTO</w:t>
       </w:r>
-      <w:bookmarkEnd w:id="19"/>
+      <w:bookmarkEnd w:id="36"/>
     </w:p>
     <w:p>
       <w:r>
@@ -3561,8 +3672,6 @@
       <w:r>
         <w:t xml:space="preserve"> </w:t>
       </w:r>
-      <w:bookmarkStart w:id="20" w:name="_GoBack"/>
-      <w:bookmarkEnd w:id="20"/>
       <w:r>
         <w:t xml:space="preserve">Em 2017, apenas 32% conseguiram economizar qualquer quantia e daqueles que economizaram, apenas 42% investiu em produtos financeiros, como </w:t>
       </w:r>
@@ -3588,9 +3697,11 @@
       </w:r>
     </w:p>
     <w:p>
+      <w:bookmarkStart w:id="37" w:name="_GoBack"/>
       <w:r>
         <w:t>O Portal EconoMundi, acima de tudo, procura ensinar ao usuário como ter uma vida financeira saudável conectando os termos técnicos do cotidiano, com as notícias que surgem relacionados a economia, simulando alguns investimentos e guiando para a modalidade que mais atende suas necessidades.</w:t>
       </w:r>
+      <w:bookmarkEnd w:id="37"/>
     </w:p>
     <w:sectPr>
       <w:pgSz w:w="11906" w:h="16838"/>
@@ -3844,7 +3955,7 @@
       <w:lvlText w:val="%1)"/>
       <w:lvlJc w:val="left"/>
       <w:pPr>
-        <w:ind w:left="720" w:hanging="360"/>
+        <w:ind w:left="3904" w:hanging="360"/>
       </w:pPr>
     </w:lvl>
     <w:lvl w:ilvl="1" w:tplc="04160019" w:tentative="1">
@@ -3853,7 +3964,7 @@
       <w:lvlText w:val="%2."/>
       <w:lvlJc w:val="left"/>
       <w:pPr>
-        <w:ind w:left="1440" w:hanging="360"/>
+        <w:ind w:left="4624" w:hanging="360"/>
       </w:pPr>
     </w:lvl>
     <w:lvl w:ilvl="2" w:tplc="0416001B" w:tentative="1">
@@ -3862,7 +3973,7 @@
       <w:lvlText w:val="%3."/>
       <w:lvlJc w:val="right"/>
       <w:pPr>
-        <w:ind w:left="2160" w:hanging="180"/>
+        <w:ind w:left="5344" w:hanging="180"/>
       </w:pPr>
     </w:lvl>
     <w:lvl w:ilvl="3" w:tplc="0416000F" w:tentative="1">
@@ -3871,7 +3982,7 @@
       <w:lvlText w:val="%4."/>
       <w:lvlJc w:val="left"/>
       <w:pPr>
-        <w:ind w:left="2880" w:hanging="360"/>
+        <w:ind w:left="6064" w:hanging="360"/>
       </w:pPr>
     </w:lvl>
     <w:lvl w:ilvl="4" w:tplc="04160019" w:tentative="1">
@@ -3880,7 +3991,7 @@
       <w:lvlText w:val="%5."/>
       <w:lvlJc w:val="left"/>
       <w:pPr>
-        <w:ind w:left="3600" w:hanging="360"/>
+        <w:ind w:left="6784" w:hanging="360"/>
       </w:pPr>
     </w:lvl>
     <w:lvl w:ilvl="5" w:tplc="0416001B" w:tentative="1">
@@ -3889,7 +4000,7 @@
       <w:lvlText w:val="%6."/>
       <w:lvlJc w:val="right"/>
       <w:pPr>
-        <w:ind w:left="4320" w:hanging="180"/>
+        <w:ind w:left="7504" w:hanging="180"/>
       </w:pPr>
     </w:lvl>
     <w:lvl w:ilvl="6" w:tplc="0416000F" w:tentative="1">
@@ -3898,7 +4009,7 @@
       <w:lvlText w:val="%7."/>
       <w:lvlJc w:val="left"/>
       <w:pPr>
-        <w:ind w:left="5040" w:hanging="360"/>
+        <w:ind w:left="8224" w:hanging="360"/>
       </w:pPr>
     </w:lvl>
     <w:lvl w:ilvl="7" w:tplc="04160019" w:tentative="1">
@@ -3907,7 +4018,7 @@
       <w:lvlText w:val="%8."/>
       <w:lvlJc w:val="left"/>
       <w:pPr>
-        <w:ind w:left="5760" w:hanging="360"/>
+        <w:ind w:left="8944" w:hanging="360"/>
       </w:pPr>
     </w:lvl>
     <w:lvl w:ilvl="8" w:tplc="0416001B" w:tentative="1">
@@ -3916,7 +4027,7 @@
       <w:lvlText w:val="%9."/>
       <w:lvlJc w:val="right"/>
       <w:pPr>
-        <w:ind w:left="6480" w:hanging="180"/>
+        <w:ind w:left="9664" w:hanging="180"/>
       </w:pPr>
     </w:lvl>
   </w:abstractNum>
@@ -4059,7 +4170,7 @@
       </w:pPr>
     </w:pPrDefault>
   </w:docDefaults>
-  <w:latentStyles w:defLockedState="0" w:defUIPriority="99" w:defSemiHidden="0" w:defUnhideWhenUsed="0" w:defQFormat="0" w:count="376">
+  <w:latentStyles w:defLockedState="0" w:defUIPriority="99" w:defSemiHidden="0" w:defUnhideWhenUsed="0" w:defQFormat="0" w:count="377">
     <w:lsdException w:name="Normal" w:uiPriority="0" w:qFormat="1"/>
     <w:lsdException w:name="heading 1" w:uiPriority="9" w:qFormat="1"/>
     <w:lsdException w:name="heading 2" w:semiHidden="1" w:uiPriority="9" w:unhideWhenUsed="1" w:qFormat="1"/>
@@ -4165,7 +4276,6 @@
     <w:lsdException w:name="HTML Sample" w:semiHidden="1" w:unhideWhenUsed="1"/>
     <w:lsdException w:name="HTML Typewriter" w:semiHidden="1" w:unhideWhenUsed="1"/>
     <w:lsdException w:name="HTML Variable" w:semiHidden="1" w:unhideWhenUsed="1"/>
-    <w:lsdException w:name="Normal Table" w:semiHidden="1" w:unhideWhenUsed="1"/>
     <w:lsdException w:name="annotation subject" w:semiHidden="1" w:unhideWhenUsed="1"/>
     <w:lsdException w:name="No List" w:semiHidden="1" w:unhideWhenUsed="1"/>
     <w:lsdException w:name="Outline List 1" w:semiHidden="1" w:unhideWhenUsed="1"/>
@@ -4212,10 +4322,8 @@
     <w:lsdException w:name="Table Subtle 2" w:semiHidden="1" w:unhideWhenUsed="1"/>
     <w:lsdException w:name="Table Web 1" w:semiHidden="1" w:unhideWhenUsed="1"/>
     <w:lsdException w:name="Table Web 2" w:semiHidden="1" w:unhideWhenUsed="1"/>
-    <w:lsdException w:name="Table Web 3" w:semiHidden="1" w:unhideWhenUsed="1"/>
     <w:lsdException w:name="Balloon Text" w:semiHidden="1" w:unhideWhenUsed="1"/>
     <w:lsdException w:name="Table Grid" w:uiPriority="39"/>
-    <w:lsdException w:name="Table Theme" w:semiHidden="1" w:unhideWhenUsed="1"/>
     <w:lsdException w:name="Placeholder Text" w:semiHidden="1"/>
     <w:lsdException w:name="No Spacing" w:uiPriority="1" w:qFormat="1"/>
     <w:lsdException w:name="Light Shading" w:uiPriority="60"/>
@@ -4436,6 +4544,7 @@
     <w:lsdException w:name="Hashtag" w:semiHidden="1" w:unhideWhenUsed="1"/>
     <w:lsdException w:name="Unresolved Mention" w:semiHidden="1" w:unhideWhenUsed="1"/>
     <w:lsdException w:name="Smart Link" w:semiHidden="1" w:unhideWhenUsed="1"/>
+    <w:lsdException w:name="Smart Link Error" w:semiHidden="1" w:unhideWhenUsed="1"/>
   </w:latentStyles>
   <w:style w:type="paragraph" w:default="1" w:styleId="Normal">
     <w:name w:val="Normal"/>
@@ -4692,6 +4801,36 @@
       <w:spacing w:after="100"/>
       <w:ind w:left="240"/>
     </w:pPr>
+  </w:style>
+  <w:style w:type="paragraph" w:styleId="Textodebalo">
+    <w:name w:val="Balloon Text"/>
+    <w:basedOn w:val="Normal"/>
+    <w:link w:val="TextodebaloChar"/>
+    <w:uiPriority w:val="99"/>
+    <w:semiHidden/>
+    <w:unhideWhenUsed/>
+    <w:rsid w:val="000E5F24"/>
+    <w:pPr>
+      <w:spacing w:before="0" w:after="0" w:line="240" w:lineRule="auto"/>
+    </w:pPr>
+    <w:rPr>
+      <w:rFonts w:ascii="Segoe UI" w:hAnsi="Segoe UI" w:cs="Segoe UI"/>
+      <w:sz w:val="18"/>
+      <w:szCs w:val="18"/>
+    </w:rPr>
+  </w:style>
+  <w:style w:type="character" w:customStyle="1" w:styleId="TextodebaloChar">
+    <w:name w:val="Texto de balão Char"/>
+    <w:basedOn w:val="Fontepargpadro"/>
+    <w:link w:val="Textodebalo"/>
+    <w:uiPriority w:val="99"/>
+    <w:semiHidden/>
+    <w:rsid w:val="000E5F24"/>
+    <w:rPr>
+      <w:rFonts w:ascii="Segoe UI" w:hAnsi="Segoe UI" w:cs="Segoe UI"/>
+      <w:sz w:val="18"/>
+      <w:szCs w:val="18"/>
+    </w:rPr>
   </w:style>
 </w:styles>
 </file>
@@ -4996,7 +5135,7 @@
 </file>
 
 <file path=customXml/itemProps1.xml><?xml version="1.0" encoding="utf-8"?>
-<ds:datastoreItem xmlns:ds="http://schemas.openxmlformats.org/officeDocument/2006/customXml" ds:itemID="{192A2304-4B9C-4927-BA10-27460338C5E4}">
+<ds:datastoreItem xmlns:ds="http://schemas.openxmlformats.org/officeDocument/2006/customXml" ds:itemID="{F98588F4-FFA7-4EE4-AA3B-2F9C4AC75B36}">
   <ds:schemaRefs>
     <ds:schemaRef ds:uri="http://schemas.openxmlformats.org/officeDocument/2006/bibliography"/>
   </ds:schemaRefs>

</xml_diff>